<commit_message>
Minor edits to slides and script
</commit_message>
<xml_diff>
--- a/Presentation/epiDAMIK_Script.docx
+++ b/Presentation/epiDAMIK_Script.docx
@@ -7,16 +7,66 @@
         <w:pStyle w:val="NormalWeb"/>
       </w:pPr>
       <w:r>
-        <w:t xml:space="preserve">Morning everybody. I am read here to present our work titled </w:t>
-      </w:r>
-      <w:r>
-        <w:t>‘An</w:t>
-      </w:r>
-      <w:r>
-        <w:t xml:space="preserve"> integrated epidemic simulation workflow for submodular intervention strategies</w:t>
-      </w:r>
-      <w:r>
-        <w:t xml:space="preserve">’. </w:t>
+        <w:t xml:space="preserve">Morning everybody. I am read here to present our work titled ‘An integrated epidemic simulation workflow for submodular intervention strategies’. </w:t>
+      </w:r>
+    </w:p>
+    <w:p>
+      <w:pPr>
+        <w:pStyle w:val="NormalWeb"/>
+      </w:pPr>
+      <w:r>
+        <w:t>____________________________________________</w:t>
+      </w:r>
+    </w:p>
+    <w:p>
+      <w:pPr>
+        <w:pStyle w:val="NormalWeb"/>
+      </w:pPr>
+    </w:p>
+    <w:p>
+      <w:pPr>
+        <w:pStyle w:val="NormalWeb"/>
+      </w:pPr>
+      <w:r>
+        <w:t>As a result of the ongoing Covid-19 pandemic there has been a dramatic increase in the need for epidemic simulators. There has also been algorithmic advancement in the field of network science based vaccination strategies.</w:t>
+      </w:r>
+    </w:p>
+    <w:p>
+      <w:pPr>
+        <w:pStyle w:val="NormalWeb"/>
+      </w:pPr>
+      <w:r>
+        <w:t>____________________________________________</w:t>
+      </w:r>
+    </w:p>
+    <w:p>
+      <w:pPr>
+        <w:pStyle w:val="NormalWeb"/>
+      </w:pPr>
+      <w:r>
+        <w:br/>
+        <w:t>The objective of this work is simple: integrate these two together into a workflow so that one can devise various individual level vaccination strategies and simulate its effect on an epidemic simulator. The simulator we use here is called covasim which is developed by the institute for disease modeling based in Seattle.</w:t>
+      </w:r>
+      <w:r>
+        <w:t xml:space="preserve"> </w:t>
+      </w:r>
+      <w:r>
+        <w:t xml:space="preserve">More </w:t>
+      </w:r>
+      <w:r>
+        <w:t>on that</w:t>
+      </w:r>
+      <w:r>
+        <w:t xml:space="preserve"> later</w:t>
+      </w:r>
+      <w:r>
+        <w:t>.</w:t>
+      </w:r>
+      <w:r>
+        <w:t xml:space="preserve"> Though we use covasim the workflow is generic enough to accommodate other agent-based simulators</w:t>
+      </w:r>
+      <w:r>
+        <w:t>.</w:t>
       </w:r>
     </w:p>
     <w:p>
@@ -40,54 +90,134 @@
         <w:t>A</w:t>
       </w:r>
       <w:r>
-        <w:t xml:space="preserve">s a result of the ongoing </w:t>
-      </w:r>
-      <w:r>
-        <w:t>Covid-</w:t>
-      </w:r>
-      <w:r>
-        <w:t>19 pandemic there has been a dramatic increase in the need for epidemic simulators</w:t>
-      </w:r>
-      <w:r>
-        <w:t>.</w:t>
+        <w:t xml:space="preserve"> bit of background before we get started</w:t>
+      </w:r>
+      <w:r>
+        <w:t>. T</w:t>
+      </w:r>
+      <w:r>
+        <w:t xml:space="preserve">he main motivation behind influence </w:t>
+      </w:r>
+      <w:r>
+        <w:t>maximization-based</w:t>
+      </w:r>
+      <w:r>
+        <w:t xml:space="preserve"> intervention strategies, come from the near equivalence between these two problems. Influence maximization is when you're given a graph g with vertex at v and </w:t>
+      </w:r>
+      <w:r>
+        <w:t xml:space="preserve">an edge </w:t>
+      </w:r>
+      <w:r>
+        <w:t>set e</w:t>
+      </w:r>
+      <w:r>
+        <w:t>.There</w:t>
+      </w:r>
+      <w:r>
+        <w:t xml:space="preserve"> is a diffusion process which dictates how influence spreads on the graph</w:t>
+      </w:r>
+      <w:r>
+        <w:t>. T</w:t>
+      </w:r>
+      <w:r>
+        <w:t>he problem is to identify k nodes to influence such that the final expected influence spread from these initial seeds is maximized</w:t>
+      </w:r>
+      <w:r>
+        <w:t>.</w:t>
+      </w:r>
+    </w:p>
+    <w:p>
+      <w:pPr>
+        <w:pStyle w:val="NormalWeb"/>
+      </w:pPr>
+      <w:r>
+        <w:t>T</w:t>
+      </w:r>
+      <w:r>
+        <w:t xml:space="preserve">argeted immunization is </w:t>
+      </w:r>
+      <w:r>
+        <w:t>where you</w:t>
+      </w:r>
+      <w:r>
+        <w:t xml:space="preserve"> identif</w:t>
+      </w:r>
+      <w:r>
+        <w:t>y</w:t>
+      </w:r>
+      <w:r>
+        <w:t xml:space="preserve"> nodes to vaccinate in a network to minimize the spread of the disease</w:t>
+      </w:r>
+      <w:r>
+        <w:t xml:space="preserve">. </w:t>
+      </w:r>
+    </w:p>
+    <w:p>
+      <w:pPr>
+        <w:pStyle w:val="NormalWeb"/>
+      </w:pPr>
+      <w:r>
+        <w:t>____________________________________________</w:t>
+      </w:r>
+    </w:p>
+    <w:p>
+      <w:pPr>
+        <w:pStyle w:val="NormalWeb"/>
+      </w:pPr>
+    </w:p>
+    <w:p>
+      <w:pPr>
+        <w:pStyle w:val="NormalWeb"/>
+      </w:pPr>
+      <w:r>
+        <w:t>T</w:t>
+      </w:r>
+      <w:r>
+        <w:t>hese two problems have been known to be equipped have been shown to be equivalent</w:t>
       </w:r>
       <w:r>
         <w:t xml:space="preserve"> </w:t>
       </w:r>
       <w:r>
+        <w:t>u</w:t>
+      </w:r>
+      <w:r>
+        <w:t>nder the linear threshold diffusion model</w:t>
+      </w:r>
+    </w:p>
+    <w:p>
+      <w:pPr>
+        <w:pStyle w:val="NormalWeb"/>
+      </w:pPr>
+    </w:p>
+    <w:p>
+      <w:pPr>
+        <w:pStyle w:val="NormalWeb"/>
+      </w:pPr>
+      <w:r>
+        <w:t>____________________________________________</w:t>
+      </w:r>
+    </w:p>
+    <w:p>
+      <w:pPr>
+        <w:pStyle w:val="NormalWeb"/>
+      </w:pPr>
+    </w:p>
+    <w:p>
+      <w:pPr>
+        <w:pStyle w:val="NormalWeb"/>
+      </w:pPr>
+      <w:r>
         <w:t>T</w:t>
       </w:r>
       <w:r>
-        <w:t xml:space="preserve">here </w:t>
-      </w:r>
-      <w:r>
-        <w:t>ha</w:t>
-      </w:r>
-      <w:r>
-        <w:t>s also been algorithmic advancement in the field of network science based vaccination strategies.</w:t>
-      </w:r>
-    </w:p>
-    <w:p>
-      <w:pPr>
-        <w:pStyle w:val="NormalWeb"/>
-      </w:pPr>
-      <w:r>
-        <w:t>____________________________________________</w:t>
-      </w:r>
-    </w:p>
-    <w:p>
-      <w:pPr>
-        <w:pStyle w:val="NormalWeb"/>
-      </w:pPr>
-      <w:r>
-        <w:br/>
-        <w:t>The objective of this work is simple</w:t>
-      </w:r>
-      <w:r>
-        <w:t>:</w:t>
-      </w:r>
-      <w:r>
-        <w:t xml:space="preserve"> integrate these two together into a workflow so that one can devise various individual level vaccination strategies and simulate its effect on an epidemic simulator</w:t>
+        <w:t>his brings us to the epi</w:t>
+      </w:r>
+      <w:r>
+        <w:t>C</w:t>
+      </w:r>
+      <w:r>
+        <w:t>ontrol problem, which is a more formal version of the targeted immunization problem</w:t>
       </w:r>
       <w:r>
         <w:t>.</w:t>
@@ -96,227 +226,6 @@
         <w:t xml:space="preserve"> </w:t>
       </w:r>
       <w:r>
-        <w:t>T</w:t>
-      </w:r>
-      <w:r>
-        <w:t xml:space="preserve">he simulator we use here is called </w:t>
-      </w:r>
-      <w:proofErr w:type="spellStart"/>
-      <w:r>
-        <w:t>covasim</w:t>
-      </w:r>
-      <w:proofErr w:type="spellEnd"/>
-      <w:r>
-        <w:t xml:space="preserve"> which is developed by the institute for disease </w:t>
-      </w:r>
-      <w:proofErr w:type="spellStart"/>
-      <w:r>
-        <w:t>modeling</w:t>
-      </w:r>
-      <w:proofErr w:type="spellEnd"/>
-      <w:r>
-        <w:t xml:space="preserve"> based in Seattle.</w:t>
-      </w:r>
-      <w:r>
-        <w:t xml:space="preserve"> </w:t>
-      </w:r>
-      <w:r>
-        <w:t xml:space="preserve">More </w:t>
-      </w:r>
-      <w:r>
-        <w:t>on that</w:t>
-      </w:r>
-      <w:r>
-        <w:t xml:space="preserve"> later</w:t>
-      </w:r>
-      <w:r>
-        <w:t>.</w:t>
-      </w:r>
-      <w:r>
-        <w:t xml:space="preserve"> Though we use </w:t>
-      </w:r>
-      <w:proofErr w:type="spellStart"/>
-      <w:r>
-        <w:t>covasim</w:t>
-      </w:r>
-      <w:proofErr w:type="spellEnd"/>
-      <w:r>
-        <w:t xml:space="preserve"> the workflow is generic enough to accommodate other agent-based simulators</w:t>
-      </w:r>
-      <w:r>
-        <w:t>.</w:t>
-      </w:r>
-    </w:p>
-    <w:p>
-      <w:pPr>
-        <w:pStyle w:val="NormalWeb"/>
-      </w:pPr>
-      <w:r>
-        <w:t>____________________________________________</w:t>
-      </w:r>
-    </w:p>
-    <w:p>
-      <w:pPr>
-        <w:pStyle w:val="NormalWeb"/>
-      </w:pPr>
-    </w:p>
-    <w:p>
-      <w:pPr>
-        <w:pStyle w:val="NormalWeb"/>
-      </w:pPr>
-      <w:r>
-        <w:t>A</w:t>
-      </w:r>
-      <w:r>
-        <w:t xml:space="preserve"> bit of background before we get started</w:t>
-      </w:r>
-      <w:r>
-        <w:t>. T</w:t>
-      </w:r>
-      <w:r>
-        <w:t xml:space="preserve">he main motivation behind influence </w:t>
-      </w:r>
-      <w:r>
-        <w:t>maximization-based</w:t>
-      </w:r>
-      <w:r>
-        <w:t xml:space="preserve"> intervention strategies, come from the near equivalence between these two problems. Influence maximization is when you're given a graph g with vertex at v and </w:t>
-      </w:r>
-      <w:r>
-        <w:t xml:space="preserve">an edge </w:t>
-      </w:r>
-      <w:r>
-        <w:t xml:space="preserve">set </w:t>
-      </w:r>
-      <w:proofErr w:type="spellStart"/>
-      <w:r>
-        <w:t>e</w:t>
-      </w:r>
-      <w:r>
-        <w:t>.There</w:t>
-      </w:r>
-      <w:proofErr w:type="spellEnd"/>
-      <w:r>
-        <w:t xml:space="preserve"> is a diffusion process which dictates how influence spreads on the graph</w:t>
-      </w:r>
-      <w:r>
-        <w:t>. T</w:t>
-      </w:r>
-      <w:r>
-        <w:t>he problem is to identify k nodes to influence such that the final expected influence spread from these initial seeds is maximized</w:t>
-      </w:r>
-      <w:r>
-        <w:t>.</w:t>
-      </w:r>
-    </w:p>
-    <w:p>
-      <w:pPr>
-        <w:pStyle w:val="NormalWeb"/>
-      </w:pPr>
-      <w:r>
-        <w:t>T</w:t>
-      </w:r>
-      <w:r>
-        <w:t xml:space="preserve">argeted immunization is </w:t>
-      </w:r>
-      <w:r>
-        <w:t>where you</w:t>
-      </w:r>
-      <w:r>
-        <w:t xml:space="preserve"> identif</w:t>
-      </w:r>
-      <w:r>
-        <w:t>y</w:t>
-      </w:r>
-      <w:r>
-        <w:t xml:space="preserve"> nodes to vaccinate in a network to minimize the spread of the disease</w:t>
-      </w:r>
-      <w:r>
-        <w:t xml:space="preserve">. </w:t>
-      </w:r>
-    </w:p>
-    <w:p>
-      <w:pPr>
-        <w:pStyle w:val="NormalWeb"/>
-      </w:pPr>
-      <w:r>
-        <w:t>____________________________________________</w:t>
-      </w:r>
-    </w:p>
-    <w:p>
-      <w:pPr>
-        <w:pStyle w:val="NormalWeb"/>
-      </w:pPr>
-    </w:p>
-    <w:p>
-      <w:pPr>
-        <w:pStyle w:val="NormalWeb"/>
-      </w:pPr>
-      <w:r>
-        <w:t>T</w:t>
-      </w:r>
-      <w:r>
-        <w:t>hese two problems have been known to be equipped have been shown to be equivalent</w:t>
-      </w:r>
-      <w:r>
-        <w:t xml:space="preserve"> </w:t>
-      </w:r>
-      <w:r>
-        <w:t>u</w:t>
-      </w:r>
-      <w:r>
-        <w:t>nder the linear threshold diffusion model</w:t>
-      </w:r>
-    </w:p>
-    <w:p>
-      <w:pPr>
-        <w:pStyle w:val="NormalWeb"/>
-      </w:pPr>
-    </w:p>
-    <w:p>
-      <w:pPr>
-        <w:pStyle w:val="NormalWeb"/>
-      </w:pPr>
-      <w:r>
-        <w:t>____________________________________________</w:t>
-      </w:r>
-    </w:p>
-    <w:p>
-      <w:pPr>
-        <w:pStyle w:val="NormalWeb"/>
-      </w:pPr>
-    </w:p>
-    <w:p>
-      <w:pPr>
-        <w:pStyle w:val="NormalWeb"/>
-      </w:pPr>
-      <w:r>
-        <w:t>T</w:t>
-      </w:r>
-      <w:r>
-        <w:t xml:space="preserve">his brings us to the </w:t>
-      </w:r>
-      <w:proofErr w:type="spellStart"/>
-      <w:r>
-        <w:t>epi</w:t>
-      </w:r>
-      <w:r>
-        <w:t>C</w:t>
-      </w:r>
-      <w:r>
-        <w:t>ontrol</w:t>
-      </w:r>
-      <w:proofErr w:type="spellEnd"/>
-      <w:r>
-        <w:t xml:space="preserve"> problem, which is a more formal version of the targeted immunization problem</w:t>
-      </w:r>
-      <w:r>
-        <w:t>.</w:t>
-      </w:r>
-      <w:r>
-        <w:t xml:space="preserve"> </w:t>
-      </w:r>
-      <w:r>
         <w:t>G</w:t>
       </w:r>
       <w:r>
@@ -326,15 +235,7 @@
         <w:t xml:space="preserve">edge </w:t>
       </w:r>
       <w:r>
-        <w:t xml:space="preserve">set e weights </w:t>
-      </w:r>
-      <w:proofErr w:type="spellStart"/>
-      <w:r>
-        <w:t>w on</w:t>
-      </w:r>
-      <w:proofErr w:type="spellEnd"/>
-      <w:r>
-        <w:t xml:space="preserve"> </w:t>
+        <w:t xml:space="preserve">set e weights w on </w:t>
       </w:r>
       <w:r>
         <w:lastRenderedPageBreak/>
@@ -369,27 +270,17 @@
         <w:br/>
         <w:t xml:space="preserve">Now </w:t>
       </w:r>
-      <w:proofErr w:type="spellStart"/>
       <w:r>
         <w:t>Preempt</w:t>
       </w:r>
-      <w:proofErr w:type="spellEnd"/>
-      <w:r>
-        <w:t xml:space="preserve"> is a framework published in 2020 that reformulates the </w:t>
-      </w:r>
-      <w:proofErr w:type="spellStart"/>
-      <w:r>
-        <w:t>epi</w:t>
+      <w:r>
+        <w:t xml:space="preserve"> is a framework published in 2020 that reformulates the epi</w:t>
       </w:r>
       <w:r>
         <w:t>C</w:t>
       </w:r>
       <w:r>
-        <w:t>ontrol</w:t>
-      </w:r>
-      <w:proofErr w:type="spellEnd"/>
-      <w:r>
-        <w:t xml:space="preserve"> problem by changing the objective function to optimize</w:t>
+        <w:t>ontrol problem by changing the objective function to optimize</w:t>
       </w:r>
       <w:r>
         <w:t>.</w:t>
@@ -407,21 +298,13 @@
         <w:t>T</w:t>
       </w:r>
       <w:r>
-        <w:t xml:space="preserve">hen the </w:t>
-      </w:r>
-      <w:proofErr w:type="spellStart"/>
-      <w:r>
-        <w:t>epi</w:t>
+        <w:t>hen the epi</w:t>
       </w:r>
       <w:r>
         <w:t>C</w:t>
       </w:r>
       <w:r>
-        <w:t>ontrol</w:t>
-      </w:r>
-      <w:proofErr w:type="spellEnd"/>
-      <w:r>
-        <w:t xml:space="preserve"> problem</w:t>
+        <w:t>ontrol problem</w:t>
       </w:r>
       <w:r>
         <w:t>’</w:t>
@@ -438,7 +321,19 @@
         <w:t xml:space="preserve">In </w:t>
       </w:r>
       <w:r>
-        <w:t xml:space="preserve">the paper they prove that the objective function is sub modular when the contact network is a rooted tree, for example in sexually transmitted diseases, but it serves a very good heuristic for other contact networks as well where those guarantees are not met. </w:t>
+        <w:t xml:space="preserve">the paper they prove that the objective function is sub modular when </w:t>
+      </w:r>
+      <w:r>
+        <w:t>a particular realization of the</w:t>
+      </w:r>
+      <w:r>
+        <w:t xml:space="preserve"> contact network is a rooted tree,</w:t>
+      </w:r>
+      <w:r>
+        <w:t xml:space="preserve"> or the disease propagation happens in the form of a rooted tree,</w:t>
+      </w:r>
+      <w:r>
+        <w:t xml:space="preserve"> for example in sexually transmitted diseases, but it serves a very good heuristic for other contact networks as well where those guarantees are not met. </w:t>
       </w:r>
     </w:p>
     <w:p>
@@ -471,15 +366,7 @@
         <w:t>. F</w:t>
       </w:r>
       <w:r>
-        <w:t xml:space="preserve">or that we use </w:t>
-      </w:r>
-      <w:proofErr w:type="spellStart"/>
-      <w:r>
-        <w:t>covasim</w:t>
-      </w:r>
-      <w:proofErr w:type="spellEnd"/>
-      <w:r>
-        <w:t xml:space="preserve"> which is a stochastic agent-based simulator used to simulate the spread of </w:t>
+        <w:t xml:space="preserve">or that we use covasim which is a stochastic agent-based simulator used to simulate the spread of </w:t>
       </w:r>
       <w:r>
         <w:t>covid-19</w:t>
@@ -603,15 +490,7 @@
         <w:t>pandemic,</w:t>
       </w:r>
       <w:r>
-        <w:t xml:space="preserve"> then on 31st day, we extract the contact network. Use </w:t>
-      </w:r>
-      <w:proofErr w:type="spellStart"/>
-      <w:r>
-        <w:t>preempt</w:t>
-      </w:r>
-      <w:proofErr w:type="spellEnd"/>
-      <w:r>
-        <w:t xml:space="preserve"> or any other seed selection strategy to select seeds to vaccinate and vaccinate them</w:t>
+        <w:t xml:space="preserve"> then on 31st day, we extract the contact network. Use preempt or any other seed selection strategy to select seeds to vaccinate and vaccinate them</w:t>
       </w:r>
       <w:r>
         <w:t>.</w:t>
@@ -647,15 +526,7 @@
         <w:t>F</w:t>
       </w:r>
       <w:r>
-        <w:t xml:space="preserve">or baselining purposes, we also use random and degree of a node as cheap heuristics to select seeds to see how well </w:t>
-      </w:r>
-      <w:proofErr w:type="spellStart"/>
-      <w:r>
-        <w:t>preempt</w:t>
-      </w:r>
-      <w:proofErr w:type="spellEnd"/>
-      <w:r>
-        <w:t xml:space="preserve"> does in minimizing the infections.</w:t>
+        <w:t>or baselining purposes, we also use random and degree of a node as cheap heuristics to select seeds to see how well preempt does in minimizing the infections.</w:t>
       </w:r>
     </w:p>
     <w:p>
@@ -679,7 +550,19 @@
         <w:t>. A</w:t>
       </w:r>
       <w:r>
-        <w:t>s input we use a synthetic population based on the demographic data of India of size 100k</w:t>
+        <w:t xml:space="preserve">s </w:t>
+      </w:r>
+      <w:r>
+        <w:t>input,</w:t>
+      </w:r>
+      <w:r>
+        <w:t xml:space="preserve"> we use a synthetic population based on the demographic data of India</w:t>
+      </w:r>
+      <w:r>
+        <w:t xml:space="preserve"> in terms of the age and household size distribution. The contact network is of</w:t>
+      </w:r>
+      <w:r>
+        <w:t xml:space="preserve"> size 100k</w:t>
       </w:r>
       <w:r>
         <w:t>. T</w:t>
@@ -697,10 +580,10 @@
         <w:t xml:space="preserve">for real world contact networks </w:t>
       </w:r>
       <w:r>
-        <w:t xml:space="preserve">to have a </w:t>
-      </w:r>
-      <w:r>
-        <w:t xml:space="preserve"> multimodal</w:t>
+        <w:t xml:space="preserve">to have </w:t>
+      </w:r>
+      <w:r>
+        <w:t>a multimodal</w:t>
       </w:r>
       <w:r>
         <w:t xml:space="preserve"> degree distribution.</w:t>
@@ -769,15 +652,7 @@
       </w:pPr>
       <w:r>
         <w:br/>
-        <w:t xml:space="preserve">The value in using </w:t>
-      </w:r>
-      <w:proofErr w:type="spellStart"/>
-      <w:r>
-        <w:t>preempt</w:t>
-      </w:r>
-      <w:proofErr w:type="spellEnd"/>
-      <w:r>
-        <w:t xml:space="preserve"> as a seed selection strategy is increasingly more as you increase the percentage of population vaccinated</w:t>
+        <w:t>The value in using preempt as a seed selection strategy is increasingly more as you increase the percentage of population vaccinated</w:t>
       </w:r>
       <w:r>
         <w:t>.</w:t>
@@ -935,15 +810,7 @@
         <w:t>We see that i</w:t>
       </w:r>
       <w:r>
-        <w:t xml:space="preserve">rrespective of the batch size, </w:t>
-      </w:r>
-      <w:proofErr w:type="spellStart"/>
-      <w:r>
-        <w:t>preempt</w:t>
-      </w:r>
-      <w:proofErr w:type="spellEnd"/>
-      <w:r>
-        <w:t xml:space="preserve"> is better than degree.</w:t>
+        <w:t>rrespective of the batch size, preempt is better than degree.</w:t>
       </w:r>
     </w:p>
     <w:p>
@@ -952,23 +819,7 @@
       </w:pPr>
       <w:r>
         <w:lastRenderedPageBreak/>
-        <w:t xml:space="preserve">Top heavy batched </w:t>
-      </w:r>
-      <w:proofErr w:type="spellStart"/>
-      <w:r>
-        <w:t>preempt</w:t>
-      </w:r>
-      <w:proofErr w:type="spellEnd"/>
-      <w:r>
-        <w:t xml:space="preserve"> is better than uniform batch </w:t>
-      </w:r>
-      <w:proofErr w:type="spellStart"/>
-      <w:r>
-        <w:t>preempt</w:t>
-      </w:r>
-      <w:proofErr w:type="spellEnd"/>
-      <w:r>
-        <w:t xml:space="preserve">. </w:t>
+        <w:t xml:space="preserve">Top heavy batched preempt is better than uniform batch preempt. </w:t>
       </w:r>
     </w:p>
     <w:p>

</xml_diff>

<commit_message>
Fixed typo in presentation and script
</commit_message>
<xml_diff>
--- a/Presentation/epiDAMIK_Script.docx
+++ b/Presentation/epiDAMIK_Script.docx
@@ -105,7 +105,13 @@
         <w:t xml:space="preserve"> intervention strategies, come from the near equivalence between these two problems. Influence maximization is when you're given a graph g with vertex at v and </w:t>
       </w:r>
       <w:r>
-        <w:t xml:space="preserve">an edge </w:t>
+        <w:t>a</w:t>
+      </w:r>
+      <w:r>
+        <w:t xml:space="preserve"> weighted</w:t>
+      </w:r>
+      <w:r>
+        <w:t xml:space="preserve"> edge </w:t>
       </w:r>
       <w:r>
         <w:t>set e</w:t>

</xml_diff>

<commit_message>
epiDAMIK done. Everything is final
</commit_message>
<xml_diff>
--- a/Presentation/epiDAMIK_Script.docx
+++ b/Presentation/epiDAMIK_Script.docx
@@ -15,19 +15,6 @@
         <w:pStyle w:val="NormalWeb"/>
       </w:pPr>
       <w:r>
-        <w:t>____________________________________________</w:t>
-      </w:r>
-    </w:p>
-    <w:p>
-      <w:pPr>
-        <w:pStyle w:val="NormalWeb"/>
-      </w:pPr>
-    </w:p>
-    <w:p>
-      <w:pPr>
-        <w:pStyle w:val="NormalWeb"/>
-      </w:pPr>
-      <w:r>
         <w:t>As a result of the ongoing Covid-19 pandemic there has been a dramatic increase in the need for epidemic simulators. There has also been algorithmic advancement in the field of network science based vaccination strategies.</w:t>
       </w:r>
     </w:p>
@@ -45,7 +32,23 @@
       </w:pPr>
       <w:r>
         <w:br/>
-        <w:t>The objective of this work is simple: integrate these two together into a workflow so that one can devise various individual level vaccination strategies and simulate its effect on an epidemic simulator. The simulator we use here is called covasim which is developed by the institute for disease modeling based in Seattle.</w:t>
+        <w:t xml:space="preserve">The objective of this work is simple: integrate these two together into a workflow so that one can devise various individual level vaccination strategies and simulate its effect on an epidemic simulator. The simulator we use here is called </w:t>
+      </w:r>
+      <w:proofErr w:type="spellStart"/>
+      <w:r>
+        <w:t>covasim</w:t>
+      </w:r>
+      <w:proofErr w:type="spellEnd"/>
+      <w:r>
+        <w:t xml:space="preserve"> which is developed by the institute for disease </w:t>
+      </w:r>
+      <w:proofErr w:type="spellStart"/>
+      <w:r>
+        <w:t>modeling</w:t>
+      </w:r>
+      <w:proofErr w:type="spellEnd"/>
+      <w:r>
+        <w:t xml:space="preserve"> based in Seattle.</w:t>
       </w:r>
       <w:r>
         <w:t xml:space="preserve"> </w:t>
@@ -63,7 +66,15 @@
         <w:t>.</w:t>
       </w:r>
       <w:r>
-        <w:t xml:space="preserve"> Though we use covasim the workflow is generic enough to accommodate other agent-based simulators</w:t>
+        <w:t xml:space="preserve"> Though we use </w:t>
+      </w:r>
+      <w:proofErr w:type="spellStart"/>
+      <w:r>
+        <w:t>covasim</w:t>
+      </w:r>
+      <w:proofErr w:type="spellEnd"/>
+      <w:r>
+        <w:t xml:space="preserve"> the workflow is generic enough to accommodate other agent-based simulators</w:t>
       </w:r>
       <w:r>
         <w:t>.</w:t>
@@ -96,13 +107,42 @@
         <w:t>. T</w:t>
       </w:r>
       <w:r>
-        <w:t xml:space="preserve">he main motivation behind influence </w:t>
-      </w:r>
-      <w:r>
-        <w:t>maximization-based</w:t>
-      </w:r>
-      <w:r>
-        <w:t xml:space="preserve"> intervention strategies, come from the near equivalence between these two problems. Influence maximization is when you're given a graph g with vertex at v and </w:t>
+        <w:t xml:space="preserve">he main motivation behind </w:t>
+      </w:r>
+      <w:r>
+        <w:t xml:space="preserve">network science </w:t>
+      </w:r>
+      <w:r>
+        <w:t>based</w:t>
+      </w:r>
+      <w:r>
+        <w:t xml:space="preserve"> intervention strategies, come from the </w:t>
+      </w:r>
+      <w:r>
+        <w:t>problem formulation of</w:t>
+      </w:r>
+      <w:r>
+        <w:t xml:space="preserve"> Influence maximization</w:t>
+      </w:r>
+      <w:r>
+        <w:t>.</w:t>
+      </w:r>
+    </w:p>
+    <w:p>
+      <w:pPr>
+        <w:pStyle w:val="NormalWeb"/>
+      </w:pPr>
+      <w:r>
+        <w:t>It</w:t>
+      </w:r>
+      <w:r>
+        <w:t xml:space="preserve"> is when you're given a graph g with vertex </w:t>
+      </w:r>
+      <w:r>
+        <w:t>set</w:t>
+      </w:r>
+      <w:r>
+        <w:t xml:space="preserve"> v and </w:t>
       </w:r>
       <w:r>
         <w:t>a</w:t>
@@ -114,19 +154,62 @@
         <w:t xml:space="preserve"> edge </w:t>
       </w:r>
       <w:r>
-        <w:t>set e</w:t>
-      </w:r>
-      <w:r>
-        <w:t>.There</w:t>
+        <w:t xml:space="preserve">set </w:t>
+      </w:r>
+      <w:r>
+        <w:t>E. There</w:t>
       </w:r>
       <w:r>
         <w:t xml:space="preserve"> is a diffusion process which dictates how influence spreads on the graph</w:t>
       </w:r>
       <w:r>
-        <w:t>. T</w:t>
-      </w:r>
-      <w:r>
-        <w:t>he problem is to identify k nodes to influence such that the final expected influence spread from these initial seeds is maximized</w:t>
+        <w:t xml:space="preserve">. </w:t>
+      </w:r>
+    </w:p>
+    <w:p>
+      <w:pPr>
+        <w:pStyle w:val="NormalWeb"/>
+      </w:pPr>
+      <w:r>
+        <w:t>____________________________________________</w:t>
+      </w:r>
+    </w:p>
+    <w:p>
+      <w:pPr>
+        <w:pStyle w:val="NormalWeb"/>
+      </w:pPr>
+      <w:r>
+        <w:t>____________________________________________</w:t>
+      </w:r>
+    </w:p>
+    <w:p>
+      <w:pPr>
+        <w:pStyle w:val="NormalWeb"/>
+      </w:pPr>
+      <w:r>
+        <w:t>____________________________________________</w:t>
+      </w:r>
+    </w:p>
+    <w:p>
+      <w:pPr>
+        <w:pStyle w:val="NormalWeb"/>
+      </w:pPr>
+    </w:p>
+    <w:p>
+      <w:pPr>
+        <w:pStyle w:val="NormalWeb"/>
+      </w:pPr>
+      <w:r>
+        <w:t>T</w:t>
+      </w:r>
+      <w:r>
+        <w:t xml:space="preserve">he problem is to identify k nodes to influence </w:t>
+      </w:r>
+      <w:r>
+        <w:t xml:space="preserve">initially </w:t>
+      </w:r>
+      <w:r>
+        <w:t>such that the final expected influence spread from these initial seeds is maximized</w:t>
       </w:r>
       <w:r>
         <w:t>.</w:t>
@@ -137,223 +220,105 @@
         <w:pStyle w:val="NormalWeb"/>
       </w:pPr>
       <w:r>
+        <w:t>____________________________________________</w:t>
+      </w:r>
+    </w:p>
+    <w:p>
+      <w:pPr>
+        <w:pStyle w:val="NormalWeb"/>
+      </w:pPr>
+    </w:p>
+    <w:p>
+      <w:pPr>
+        <w:pStyle w:val="NormalWeb"/>
+      </w:pPr>
+      <w:r>
         <w:t>T</w:t>
       </w:r>
       <w:r>
-        <w:t xml:space="preserve">argeted immunization is </w:t>
-      </w:r>
-      <w:r>
-        <w:t>where you</w:t>
-      </w:r>
-      <w:r>
-        <w:t xml:space="preserve"> identif</w:t>
-      </w:r>
-      <w:r>
-        <w:t>y</w:t>
-      </w:r>
-      <w:r>
-        <w:t xml:space="preserve"> nodes to vaccinate in a network to minimize the spread of the disease</w:t>
-      </w:r>
-      <w:r>
-        <w:t xml:space="preserve">. </w:t>
-      </w:r>
-    </w:p>
-    <w:p>
-      <w:pPr>
-        <w:pStyle w:val="NormalWeb"/>
-      </w:pPr>
-      <w:r>
-        <w:t>____________________________________________</w:t>
-      </w:r>
-    </w:p>
-    <w:p>
-      <w:pPr>
-        <w:pStyle w:val="NormalWeb"/>
-      </w:pPr>
-    </w:p>
-    <w:p>
-      <w:pPr>
-        <w:pStyle w:val="NormalWeb"/>
-      </w:pPr>
-      <w:r>
-        <w:t>T</w:t>
-      </w:r>
-      <w:r>
-        <w:t>hese two problems have been known to be equipped have been shown to be equivalent</w:t>
+        <w:t xml:space="preserve">his brings us to </w:t>
+      </w:r>
+      <w:proofErr w:type="spellStart"/>
+      <w:r>
+        <w:t>Preempt</w:t>
+      </w:r>
+      <w:proofErr w:type="spellEnd"/>
+      <w:r>
+        <w:t xml:space="preserve"> which</w:t>
+      </w:r>
+      <w:r>
+        <w:t xml:space="preserve"> is a framework published in 2020</w:t>
+      </w:r>
+      <w:r>
+        <w:t xml:space="preserve">, </w:t>
+      </w:r>
+      <w:r>
+        <w:t>which reformulates</w:t>
+      </w:r>
+      <w:r>
+        <w:t xml:space="preserve"> Inf Max problem as</w:t>
       </w:r>
       <w:r>
         <w:t xml:space="preserve"> </w:t>
       </w:r>
       <w:r>
-        <w:t>u</w:t>
-      </w:r>
-      <w:r>
-        <w:t>nder the linear threshold diffusion model</w:t>
-      </w:r>
-    </w:p>
-    <w:p>
-      <w:pPr>
-        <w:pStyle w:val="NormalWeb"/>
-      </w:pPr>
-    </w:p>
-    <w:p>
-      <w:pPr>
-        <w:pStyle w:val="NormalWeb"/>
-      </w:pPr>
-      <w:r>
-        <w:t>____________________________________________</w:t>
-      </w:r>
-    </w:p>
-    <w:p>
-      <w:pPr>
-        <w:pStyle w:val="NormalWeb"/>
-      </w:pPr>
-    </w:p>
-    <w:p>
-      <w:pPr>
-        <w:pStyle w:val="NormalWeb"/>
-      </w:pPr>
-      <w:r>
-        <w:t>T</w:t>
-      </w:r>
-      <w:r>
-        <w:t>his brings us to the epi</w:t>
+        <w:t xml:space="preserve">the </w:t>
+      </w:r>
+      <w:proofErr w:type="spellStart"/>
+      <w:r>
+        <w:t>epi</w:t>
       </w:r>
       <w:r>
         <w:t>C</w:t>
       </w:r>
       <w:r>
-        <w:t>ontrol problem, which is a more formal version of the targeted immunization problem</w:t>
-      </w:r>
-      <w:r>
-        <w:t>.</w:t>
-      </w:r>
-      <w:r>
-        <w:t xml:space="preserve"> </w:t>
+        <w:t>ontrol</w:t>
+      </w:r>
+      <w:proofErr w:type="spellEnd"/>
+      <w:r>
+        <w:t xml:space="preserve"> problem, </w:t>
       </w:r>
       <w:r>
         <w:t>G</w:t>
       </w:r>
       <w:r>
-        <w:t xml:space="preserve">iven a contact network g with node said v </w:t>
-      </w:r>
-      <w:r>
-        <w:t xml:space="preserve">edge </w:t>
-      </w:r>
-      <w:r>
-        <w:t xml:space="preserve">set e weights w on </w:t>
+        <w:t>iven a contact network g and initial set of infected nodes b</w:t>
+      </w:r>
+      <w:r>
+        <w:t>,</w:t>
+      </w:r>
+      <w:r>
+        <w:t xml:space="preserve"> the problem is to find k </w:t>
+      </w:r>
+      <w:r>
+        <w:t>seeds</w:t>
+      </w:r>
+      <w:r>
+        <w:t xml:space="preserve"> to vaccinate so that the expected number of infections at the end of the diffusion process is minimized</w:t>
+      </w:r>
+      <w:r>
+        <w:t xml:space="preserve"> or the number of lives saved, which is the number of infections from doing nothing minus the number of infections from vaccinating seed set S, is maximized.</w:t>
+      </w:r>
+    </w:p>
+    <w:p>
+      <w:pPr>
+        <w:pStyle w:val="NormalWeb"/>
+      </w:pPr>
+      <w:r>
+        <w:t xml:space="preserve">In the paper they prove that the objective function is sub modular when a particular realization of the contact network is a rooted tree, or the disease propagation happens in the </w:t>
       </w:r>
       <w:r>
         <w:lastRenderedPageBreak/>
-        <w:t>each edge and initial set of infected nodes b</w:t>
-      </w:r>
-      <w:r>
-        <w:t>,</w:t>
-      </w:r>
-      <w:r>
-        <w:t xml:space="preserve"> the problem is to find k </w:t>
-      </w:r>
-      <w:r>
-        <w:t>seeds</w:t>
-      </w:r>
-      <w:r>
-        <w:t xml:space="preserve"> to vaccinate so that the expected number of infections at the end of the diffusion process is minimized.</w:t>
-      </w:r>
-    </w:p>
-    <w:p>
-      <w:pPr>
-        <w:pStyle w:val="NormalWeb"/>
-      </w:pPr>
-      <w:r>
-        <w:t>____________________________________________</w:t>
-      </w:r>
-    </w:p>
-    <w:p>
-      <w:pPr>
-        <w:pStyle w:val="NormalWeb"/>
-      </w:pPr>
-      <w:r>
-        <w:br/>
-        <w:t xml:space="preserve">Now </w:t>
-      </w:r>
-      <w:r>
-        <w:t>Preempt</w:t>
-      </w:r>
-      <w:r>
-        <w:t xml:space="preserve"> is a framework published in 2020 that reformulates the epi</w:t>
-      </w:r>
-      <w:r>
-        <w:t>C</w:t>
-      </w:r>
-      <w:r>
-        <w:t>ontrol problem by changing the objective function to optimize</w:t>
-      </w:r>
-      <w:r>
-        <w:t>.</w:t>
-      </w:r>
-      <w:r>
-        <w:t xml:space="preserve"> it defines the number of lives saved as the number of infections from doing nothing minus the number of infections from vaccinating a seed set s</w:t>
-      </w:r>
-      <w:r>
-        <w:t>.</w:t>
-      </w:r>
-      <w:r>
-        <w:t xml:space="preserve"> </w:t>
-      </w:r>
-      <w:r>
-        <w:t>T</w:t>
-      </w:r>
-      <w:r>
-        <w:t>hen the epi</w:t>
-      </w:r>
-      <w:r>
-        <w:t>C</w:t>
-      </w:r>
-      <w:r>
-        <w:t>ontrol problem</w:t>
-      </w:r>
-      <w:r>
-        <w:t>’</w:t>
-      </w:r>
-      <w:r>
-        <w:t>s objective function becomes that of maximizing the number of lives saved.</w:t>
-      </w:r>
-    </w:p>
-    <w:p>
-      <w:pPr>
-        <w:pStyle w:val="NormalWeb"/>
-      </w:pPr>
-      <w:r>
-        <w:t xml:space="preserve">In </w:t>
-      </w:r>
-      <w:r>
-        <w:t xml:space="preserve">the paper they prove that the objective function is sub modular when </w:t>
-      </w:r>
-      <w:r>
-        <w:t>a particular realization of the</w:t>
-      </w:r>
-      <w:r>
-        <w:t xml:space="preserve"> contact network is a rooted tree,</w:t>
-      </w:r>
-      <w:r>
-        <w:t xml:space="preserve"> or the disease propagation happens in the form of a rooted tree,</w:t>
-      </w:r>
-      <w:r>
-        <w:t xml:space="preserve"> for example in sexually transmitted diseases, but it serves a very good heuristic for other contact networks as well where those guarantees are not met. </w:t>
-      </w:r>
-    </w:p>
-    <w:p>
-      <w:pPr>
-        <w:pStyle w:val="NormalWeb"/>
-      </w:pPr>
-      <w:r>
-        <w:t>____________________________________________</w:t>
-      </w:r>
-    </w:p>
-    <w:p>
-      <w:pPr>
-        <w:pStyle w:val="NormalWeb"/>
-      </w:pPr>
+        <w:t xml:space="preserve">form of a rooted tree, for example in sexually transmitted diseases, but it serves a very good heuristic for other contact networks as well where those guarantees are not met. </w:t>
+      </w:r>
+    </w:p>
+    <w:p>
+      <w:pPr>
+        <w:pStyle w:val="NormalWeb"/>
+      </w:pPr>
+      <w:r>
+        <w:t>____________________________________________</w:t>
+      </w:r>
     </w:p>
     <w:p>
       <w:pPr>
@@ -372,7 +337,15 @@
         <w:t>. F</w:t>
       </w:r>
       <w:r>
-        <w:t xml:space="preserve">or that we use covasim which is a stochastic agent-based simulator used to simulate the spread of </w:t>
+        <w:t xml:space="preserve">or that we use </w:t>
+      </w:r>
+      <w:proofErr w:type="spellStart"/>
+      <w:r>
+        <w:t>covasim</w:t>
+      </w:r>
+      <w:proofErr w:type="spellEnd"/>
+      <w:r>
+        <w:t xml:space="preserve"> which is a stochastic agent-based simulator used to simulate the spread of </w:t>
       </w:r>
       <w:r>
         <w:t>covid-19</w:t>
@@ -427,7 +400,13 @@
         <w:t>y</w:t>
       </w:r>
       <w:r>
-        <w:t xml:space="preserve"> interact with each other, let's say in a household or school work or out in the community. For an edge from u to v the weight represents the probability that </w:t>
+        <w:t xml:space="preserve"> interact with each other, let's say in a household or school</w:t>
+      </w:r>
+      <w:r>
+        <w:t>,</w:t>
+      </w:r>
+      <w:r>
+        <w:t xml:space="preserve"> work or out in the community. For an edge from u to v the weight represents the probability that </w:t>
       </w:r>
       <w:r>
         <w:t>u</w:t>
@@ -496,7 +475,63 @@
         <w:t>pandemic,</w:t>
       </w:r>
       <w:r>
-        <w:t xml:space="preserve"> then on 31st day, we extract the contact network. Use preempt or any other seed selection strategy to select seeds to vaccinate and vaccinate them</w:t>
+        <w:t xml:space="preserve"> </w:t>
+      </w:r>
+    </w:p>
+    <w:p>
+      <w:pPr>
+        <w:pStyle w:val="NormalWeb"/>
+      </w:pPr>
+      <w:r>
+        <w:t>____________________________________________</w:t>
+      </w:r>
+    </w:p>
+    <w:p>
+      <w:pPr>
+        <w:pStyle w:val="NormalWeb"/>
+      </w:pPr>
+      <w:r>
+        <w:t xml:space="preserve">then on 31st day, we extract the contact network. </w:t>
+      </w:r>
+    </w:p>
+    <w:p>
+      <w:pPr>
+        <w:pStyle w:val="NormalWeb"/>
+      </w:pPr>
+      <w:r>
+        <w:t>____________________________________________</w:t>
+      </w:r>
+    </w:p>
+    <w:p>
+      <w:pPr>
+        <w:pStyle w:val="NormalWeb"/>
+      </w:pPr>
+      <w:r>
+        <w:t xml:space="preserve">Use </w:t>
+      </w:r>
+      <w:proofErr w:type="spellStart"/>
+      <w:r>
+        <w:t>preempt</w:t>
+      </w:r>
+      <w:proofErr w:type="spellEnd"/>
+      <w:r>
+        <w:t xml:space="preserve"> or any other seed selection strategy to select seeds to vaccinate </w:t>
+      </w:r>
+    </w:p>
+    <w:p>
+      <w:pPr>
+        <w:pStyle w:val="NormalWeb"/>
+      </w:pPr>
+      <w:r>
+        <w:t>____________________________________________</w:t>
+      </w:r>
+    </w:p>
+    <w:p>
+      <w:pPr>
+        <w:pStyle w:val="NormalWeb"/>
+      </w:pPr>
+      <w:r>
+        <w:t>and vaccinate them</w:t>
       </w:r>
       <w:r>
         <w:t>.</w:t>
@@ -504,6 +539,19 @@
       <w:r>
         <w:t xml:space="preserve"> </w:t>
       </w:r>
+    </w:p>
+    <w:p>
+      <w:pPr>
+        <w:pStyle w:val="NormalWeb"/>
+      </w:pPr>
+      <w:r>
+        <w:t>____________________________________________</w:t>
+      </w:r>
+    </w:p>
+    <w:p>
+      <w:pPr>
+        <w:pStyle w:val="NormalWeb"/>
+      </w:pPr>
       <w:r>
         <w:t>T</w:t>
       </w:r>
@@ -511,7 +559,40 @@
         <w:t>hen we let it run for a week</w:t>
       </w:r>
       <w:r>
-        <w:t>. T</w:t>
+        <w:t xml:space="preserve">. </w:t>
+      </w:r>
+    </w:p>
+    <w:p>
+      <w:pPr>
+        <w:pStyle w:val="NormalWeb"/>
+      </w:pPr>
+      <w:r>
+        <w:t>____________________________________________</w:t>
+      </w:r>
+    </w:p>
+    <w:p>
+      <w:pPr>
+        <w:pStyle w:val="NormalWeb"/>
+      </w:pPr>
+      <w:r>
+        <w:t xml:space="preserve">We repeat the same process every week. </w:t>
+      </w:r>
+    </w:p>
+    <w:p>
+      <w:pPr>
+        <w:pStyle w:val="NormalWeb"/>
+      </w:pPr>
+      <w:r>
+        <w:lastRenderedPageBreak/>
+        <w:t>____________________________________________</w:t>
+      </w:r>
+    </w:p>
+    <w:p>
+      <w:pPr>
+        <w:pStyle w:val="NormalWeb"/>
+      </w:pPr>
+      <w:r>
+        <w:t>T</w:t>
       </w:r>
       <w:r>
         <w:t xml:space="preserve">his continues for </w:t>
@@ -528,19 +609,42 @@
       <w:r>
         <w:t xml:space="preserve"> </w:t>
       </w:r>
+    </w:p>
+    <w:p>
+      <w:pPr>
+        <w:pStyle w:val="NormalWeb"/>
+      </w:pPr>
+      <w:r>
+        <w:t>____________________________________________</w:t>
+      </w:r>
+    </w:p>
+    <w:p>
+      <w:pPr>
+        <w:pStyle w:val="NormalWeb"/>
+      </w:pPr>
+      <w:r>
+        <w:t xml:space="preserve">Then we extract the metrics to compare the efficacy of the strategy. </w:t>
+      </w:r>
       <w:r>
         <w:t>F</w:t>
       </w:r>
       <w:r>
-        <w:t>or baselining purposes, we also use random and degree of a node as cheap heuristics to select seeds to see how well preempt does in minimizing the infections.</w:t>
-      </w:r>
-    </w:p>
-    <w:p>
-      <w:pPr>
-        <w:pStyle w:val="NormalWeb"/>
-      </w:pPr>
-      <w:r>
-        <w:lastRenderedPageBreak/>
+        <w:t xml:space="preserve">or baselining purposes, we also use random and degree of a node as cheap heuristics to select seeds to see how well </w:t>
+      </w:r>
+      <w:proofErr w:type="spellStart"/>
+      <w:r>
+        <w:t>preempt</w:t>
+      </w:r>
+      <w:proofErr w:type="spellEnd"/>
+      <w:r>
+        <w:t xml:space="preserve"> does in minimizing the infections.</w:t>
+      </w:r>
+    </w:p>
+    <w:p>
+      <w:pPr>
+        <w:pStyle w:val="NormalWeb"/>
+      </w:pPr>
+      <w:r>
         <w:t>____________________________________________</w:t>
       </w:r>
     </w:p>
@@ -580,10 +684,22 @@
         <w:t>. A</w:t>
       </w:r>
       <w:r>
-        <w:t xml:space="preserve">s you can see this is very typical </w:t>
-      </w:r>
-      <w:r>
-        <w:t xml:space="preserve">for real world contact networks </w:t>
+        <w:t xml:space="preserve">s you can see this is </w:t>
+      </w:r>
+      <w:r>
+        <w:t xml:space="preserve">a </w:t>
+      </w:r>
+      <w:r>
+        <w:t>very typical</w:t>
+      </w:r>
+      <w:r>
+        <w:t xml:space="preserve"> real world contact network</w:t>
+      </w:r>
+      <w:r>
+        <w:t xml:space="preserve"> which are known</w:t>
+      </w:r>
+      <w:r>
+        <w:t xml:space="preserve"> </w:t>
       </w:r>
       <w:r>
         <w:t xml:space="preserve">to have </w:t>
@@ -658,7 +774,15 @@
       </w:pPr>
       <w:r>
         <w:br/>
-        <w:t>The value in using preempt as a seed selection strategy is increasingly more as you increase the percentage of population vaccinated</w:t>
+        <w:t xml:space="preserve">The value in using </w:t>
+      </w:r>
+      <w:proofErr w:type="spellStart"/>
+      <w:r>
+        <w:t>preempt</w:t>
+      </w:r>
+      <w:proofErr w:type="spellEnd"/>
+      <w:r>
+        <w:t xml:space="preserve"> as a seed selection strategy is increasingly more as you increase the percentage of population vaccinated</w:t>
       </w:r>
       <w:r>
         <w:t>.</w:t>
@@ -737,15 +861,36 @@
         <w:t>I</w:t>
       </w:r>
       <w:r>
-        <w:t>n this set of experiments we vaccinate a total of 20% of the population but in batches of thousand or 1% in each of the 20 rounds.</w:t>
-      </w:r>
-    </w:p>
-    <w:p>
-      <w:pPr>
-        <w:pStyle w:val="NormalWeb"/>
-      </w:pPr>
-      <w:r>
-        <w:t>And compare the curves with that of one round where twenty percent is vaccinated. We can see that single round is better as expected but unrealistic as I mentioned before</w:t>
+        <w:t>n this set of experiments we vaccinate a total of 20% of the population but in batches of thousand or 1% in each of the 20 rounds</w:t>
+      </w:r>
+      <w:r>
+        <w:t xml:space="preserve"> represented by the vertical lines. </w:t>
+      </w:r>
+      <w:r>
+        <w:t xml:space="preserve">And compare the curves with that of </w:t>
+      </w:r>
+      <w:r>
+        <w:t xml:space="preserve">single </w:t>
+      </w:r>
+      <w:r>
+        <w:t>round where twenty percent is vaccinated</w:t>
+      </w:r>
+    </w:p>
+    <w:p>
+      <w:pPr>
+        <w:pStyle w:val="NormalWeb"/>
+      </w:pPr>
+      <w:r>
+        <w:t>The higher the curve, worse is the vaccination strategy.</w:t>
+      </w:r>
+    </w:p>
+    <w:p>
+      <w:pPr>
+        <w:pStyle w:val="NormalWeb"/>
+      </w:pPr>
+      <w:r>
+        <w:lastRenderedPageBreak/>
+        <w:t>We can see that single round is better as expected but unrealistic as I mentioned before</w:t>
       </w:r>
       <w:r>
         <w:t>.</w:t>
@@ -816,37 +961,66 @@
         <w:t>We see that i</w:t>
       </w:r>
       <w:r>
-        <w:t>rrespective of the batch size, preempt is better than degree.</w:t>
-      </w:r>
-    </w:p>
-    <w:p>
-      <w:pPr>
-        <w:pStyle w:val="NormalWeb"/>
-      </w:pPr>
-      <w:r>
-        <w:lastRenderedPageBreak/>
-        <w:t xml:space="preserve">Top heavy batched preempt is better than uniform batch preempt. </w:t>
-      </w:r>
-    </w:p>
-    <w:p>
-      <w:pPr>
-        <w:pStyle w:val="NormalWeb"/>
-      </w:pPr>
-      <w:r>
-        <w:t>____________________________________________</w:t>
-      </w:r>
-    </w:p>
-    <w:p>
-      <w:pPr>
-        <w:pStyle w:val="NormalWeb"/>
-      </w:pPr>
-    </w:p>
-    <w:p>
-      <w:pPr>
-        <w:pStyle w:val="NormalWeb"/>
-      </w:pPr>
-      <w:r>
-        <w:t>In conclusion we can say that this work provides a framework that integrates graft theoretic intervention strategies into epidemic simulation</w:t>
+        <w:t xml:space="preserve">rrespective of the batch size, </w:t>
+      </w:r>
+      <w:proofErr w:type="spellStart"/>
+      <w:r>
+        <w:t>preempt</w:t>
+      </w:r>
+      <w:proofErr w:type="spellEnd"/>
+      <w:r>
+        <w:t xml:space="preserve"> is better than degree.</w:t>
+      </w:r>
+    </w:p>
+    <w:p>
+      <w:pPr>
+        <w:pStyle w:val="NormalWeb"/>
+      </w:pPr>
+      <w:r>
+        <w:t xml:space="preserve">Top heavy batched </w:t>
+      </w:r>
+      <w:proofErr w:type="spellStart"/>
+      <w:r>
+        <w:t>preempt</w:t>
+      </w:r>
+      <w:proofErr w:type="spellEnd"/>
+      <w:r>
+        <w:t xml:space="preserve"> is better than uniform batch </w:t>
+      </w:r>
+      <w:proofErr w:type="spellStart"/>
+      <w:r>
+        <w:t>preempt</w:t>
+      </w:r>
+      <w:proofErr w:type="spellEnd"/>
+      <w:r>
+        <w:t xml:space="preserve">. </w:t>
+      </w:r>
+    </w:p>
+    <w:p>
+      <w:pPr>
+        <w:pStyle w:val="NormalWeb"/>
+      </w:pPr>
+      <w:r>
+        <w:t>____________________________________________</w:t>
+      </w:r>
+    </w:p>
+    <w:p>
+      <w:pPr>
+        <w:pStyle w:val="NormalWeb"/>
+      </w:pPr>
+    </w:p>
+    <w:p>
+      <w:pPr>
+        <w:pStyle w:val="NormalWeb"/>
+      </w:pPr>
+      <w:r>
+        <w:t>In conclusion we can say that this work provides a framework that integrates gra</w:t>
+      </w:r>
+      <w:r>
+        <w:t>ph</w:t>
+      </w:r>
+      <w:r>
+        <w:t xml:space="preserve"> theoretic intervention strategies into epidemic simulation</w:t>
       </w:r>
       <w:r>
         <w:t>.</w:t>
@@ -936,7 +1110,18 @@
         <w:t>Th</w:t>
       </w:r>
       <w:r>
-        <w:t>is an acknowledgement of the funds.</w:t>
+        <w:t>is an acknowledgement of the funds</w:t>
+      </w:r>
+      <w:r>
+        <w:t xml:space="preserve"> and a shoutout  to the developers at </w:t>
+      </w:r>
+      <w:proofErr w:type="spellStart"/>
+      <w:r>
+        <w:t>Covasim</w:t>
+      </w:r>
+      <w:proofErr w:type="spellEnd"/>
+      <w:r>
+        <w:t xml:space="preserve"> for their help while I was familiarising myself with the simulator. </w:t>
       </w:r>
     </w:p>
     <w:p>
@@ -1396,7 +1581,6 @@
     <w:name w:val="Normal (Web)"/>
     <w:basedOn w:val="Normal"/>
     <w:uiPriority w:val="99"/>
-    <w:semiHidden/>
     <w:unhideWhenUsed/>
     <w:rsid w:val="00FC6C65"/>
     <w:pPr>

</xml_diff>